<commit_message>
Add abstract factory into AccountDAO
</commit_message>
<xml_diff>
--- a/Final.docx
+++ b/Final.docx
@@ -155,6 +155,14 @@
           <w:szCs w:val="26"/>
         </w:rPr>
         <w:t>folder helper</w:t>
+      </w:r>
+      <w:r>
+        <w:rPr>
+          <w:rFonts w:ascii="Times New Roman" w:hAnsi="Times New Roman" w:cs="Times New Roman"/>
+          <w:sz w:val="26"/>
+          <w:szCs w:val="26"/>
+        </w:rPr>
+        <w:t>, AccountDAO</w:t>
       </w:r>
     </w:p>
     <w:sectPr>

</xml_diff>

<commit_message>
strategy pattern combine with template pattern
</commit_message>
<xml_diff>
--- a/Final.docx
+++ b/Final.docx
@@ -61,108 +61,86 @@
           <w:sz w:val="26"/>
           <w:szCs w:val="26"/>
         </w:rPr>
-        <w:t>Singleton Pattern:</w:t>
+        <w:t>MVC</w:t>
       </w:r>
     </w:p>
     <w:p>
       <w:pPr>
         <w:rPr>
           <w:rFonts w:ascii="Times New Roman" w:hAnsi="Times New Roman" w:cs="Times New Roman"/>
-          <w:sz w:val="26"/>
-          <w:szCs w:val="26"/>
-        </w:rPr>
-      </w:pPr>
-      <w:r>
-        <w:rPr>
-          <w:rFonts w:ascii="Times New Roman" w:hAnsi="Times New Roman" w:cs="Times New Roman"/>
-          <w:sz w:val="26"/>
-          <w:szCs w:val="26"/>
-        </w:rPr>
-        <w:t>AccountHelper, AccountDao</w:t>
-      </w:r>
-      <w:r>
-        <w:rPr>
-          <w:rFonts w:ascii="Times New Roman" w:hAnsi="Times New Roman" w:cs="Times New Roman"/>
-          <w:sz w:val="26"/>
-          <w:szCs w:val="26"/>
-        </w:rPr>
-        <w:t xml:space="preserve">, </w:t>
-      </w:r>
-      <w:r>
-        <w:rPr>
-          <w:rFonts w:ascii="Times New Roman" w:hAnsi="Times New Roman" w:cs="Times New Roman"/>
-          <w:sz w:val="26"/>
-          <w:szCs w:val="26"/>
-        </w:rPr>
-        <w:t>@</w:t>
-      </w:r>
-      <w:r>
-        <w:rPr>
-          <w:rFonts w:ascii="Times New Roman" w:hAnsi="Times New Roman" w:cs="Times New Roman"/>
-          <w:sz w:val="26"/>
-          <w:szCs w:val="26"/>
-        </w:rPr>
-        <w:t>DatabaseMySql</w:t>
+          <w:color w:val="FF0000"/>
+          <w:sz w:val="26"/>
+          <w:szCs w:val="26"/>
+        </w:rPr>
+      </w:pPr>
+      <w:r>
+        <w:rPr>
+          <w:rFonts w:ascii="Times New Roman" w:hAnsi="Times New Roman" w:cs="Times New Roman"/>
+          <w:color w:val="FF0000"/>
+          <w:sz w:val="26"/>
+          <w:szCs w:val="26"/>
+        </w:rPr>
+        <w:t>Singleton Pattern:</w:t>
       </w:r>
     </w:p>
     <w:p>
       <w:pPr>
         <w:rPr>
           <w:rFonts w:ascii="Times New Roman" w:hAnsi="Times New Roman" w:cs="Times New Roman"/>
-          <w:color w:val="FF0000"/>
-          <w:sz w:val="26"/>
-          <w:szCs w:val="26"/>
-        </w:rPr>
-      </w:pPr>
-      <w:r>
-        <w:rPr>
-          <w:rFonts w:ascii="Times New Roman" w:hAnsi="Times New Roman" w:cs="Times New Roman"/>
-          <w:color w:val="FF0000"/>
-          <w:sz w:val="26"/>
-          <w:szCs w:val="26"/>
-        </w:rPr>
-        <w:t>AbstractFactory:</w:t>
+          <w:sz w:val="26"/>
+          <w:szCs w:val="26"/>
+        </w:rPr>
+      </w:pPr>
+      <w:r>
+        <w:rPr>
+          <w:rFonts w:ascii="Times New Roman" w:hAnsi="Times New Roman" w:cs="Times New Roman"/>
+          <w:sz w:val="26"/>
+          <w:szCs w:val="26"/>
+        </w:rPr>
+        <w:t>AccountHelper, AccountDao</w:t>
+      </w:r>
+      <w:r>
+        <w:rPr>
+          <w:rFonts w:ascii="Times New Roman" w:hAnsi="Times New Roman" w:cs="Times New Roman"/>
+          <w:sz w:val="26"/>
+          <w:szCs w:val="26"/>
+        </w:rPr>
+        <w:t xml:space="preserve">, </w:t>
+      </w:r>
+      <w:r>
+        <w:rPr>
+          <w:rFonts w:ascii="Times New Roman" w:hAnsi="Times New Roman" w:cs="Times New Roman"/>
+          <w:sz w:val="26"/>
+          <w:szCs w:val="26"/>
+        </w:rPr>
+        <w:t>@</w:t>
+      </w:r>
+      <w:r>
+        <w:rPr>
+          <w:rFonts w:ascii="Times New Roman" w:hAnsi="Times New Roman" w:cs="Times New Roman"/>
+          <w:sz w:val="26"/>
+          <w:szCs w:val="26"/>
+        </w:rPr>
+        <w:t>DatabaseMySql</w:t>
       </w:r>
     </w:p>
     <w:p>
       <w:pPr>
         <w:rPr>
           <w:rFonts w:ascii="Times New Roman" w:hAnsi="Times New Roman" w:cs="Times New Roman"/>
-          <w:sz w:val="26"/>
-          <w:szCs w:val="26"/>
-        </w:rPr>
-      </w:pPr>
-      <w:r>
-        <w:rPr>
-          <w:rFonts w:ascii="Times New Roman" w:hAnsi="Times New Roman" w:cs="Times New Roman"/>
-          <w:sz w:val="26"/>
-          <w:szCs w:val="26"/>
-        </w:rPr>
-        <w:t>@DatabaseFactory, @DatabaseMySql</w:t>
-      </w:r>
-      <w:r>
-        <w:rPr>
-          <w:rFonts w:ascii="Times New Roman" w:hAnsi="Times New Roman" w:cs="Times New Roman"/>
-          <w:sz w:val="26"/>
-          <w:szCs w:val="26"/>
-        </w:rPr>
-        <w:t xml:space="preserve">, </w:t>
-      </w:r>
-      <w:r>
-        <w:rPr>
-          <w:rFonts w:ascii="Times New Roman" w:hAnsi="Times New Roman" w:cs="Times New Roman"/>
-          <w:sz w:val="26"/>
-          <w:szCs w:val="26"/>
-        </w:rPr>
-        <w:t>folder helper</w:t>
-      </w:r>
-      <w:r>
-        <w:rPr>
-          <w:rFonts w:ascii="Times New Roman" w:hAnsi="Times New Roman" w:cs="Times New Roman"/>
-          <w:sz w:val="26"/>
-          <w:szCs w:val="26"/>
-        </w:rPr>
-        <w:t>, AccountDAO</w:t>
+          <w:color w:val="FF0000"/>
+          <w:sz w:val="26"/>
+          <w:szCs w:val="26"/>
+        </w:rPr>
+      </w:pPr>
+      <w:r>
+        <w:rPr>
+          <w:rFonts w:ascii="Times New Roman" w:hAnsi="Times New Roman" w:cs="Times New Roman"/>
+          <w:color w:val="FF0000"/>
+          <w:sz w:val="26"/>
+          <w:szCs w:val="26"/>
+        </w:rPr>
+        <w:t>AbstractFactory:</w:t>
       </w:r>
     </w:p>
     <w:p>
@@ -179,7 +157,75 @@
           <w:sz w:val="26"/>
           <w:szCs w:val="26"/>
         </w:rPr>
-        <w:t>Có thể dùng Command Pattern</w:t>
+        <w:t>@DatabaseFactory, @DatabaseMySql</w:t>
+      </w:r>
+      <w:r>
+        <w:rPr>
+          <w:rFonts w:ascii="Times New Roman" w:hAnsi="Times New Roman" w:cs="Times New Roman"/>
+          <w:sz w:val="26"/>
+          <w:szCs w:val="26"/>
+        </w:rPr>
+        <w:t xml:space="preserve">, </w:t>
+      </w:r>
+      <w:r>
+        <w:rPr>
+          <w:rFonts w:ascii="Times New Roman" w:hAnsi="Times New Roman" w:cs="Times New Roman"/>
+          <w:sz w:val="26"/>
+          <w:szCs w:val="26"/>
+        </w:rPr>
+        <w:t>folder helper</w:t>
+      </w:r>
+      <w:r>
+        <w:rPr>
+          <w:rFonts w:ascii="Times New Roman" w:hAnsi="Times New Roman" w:cs="Times New Roman"/>
+          <w:sz w:val="26"/>
+          <w:szCs w:val="26"/>
+        </w:rPr>
+        <w:t>, AccountDAO</w:t>
+      </w:r>
+    </w:p>
+    <w:p>
+      <w:pPr>
+        <w:rPr>
+          <w:rFonts w:ascii="Times New Roman" w:hAnsi="Times New Roman" w:cs="Times New Roman"/>
+          <w:color w:val="FF0000"/>
+          <w:sz w:val="26"/>
+          <w:szCs w:val="26"/>
+        </w:rPr>
+      </w:pPr>
+      <w:r>
+        <w:rPr>
+          <w:rFonts w:ascii="Times New Roman" w:hAnsi="Times New Roman" w:cs="Times New Roman"/>
+          <w:color w:val="FF0000"/>
+          <w:sz w:val="26"/>
+          <w:szCs w:val="26"/>
+        </w:rPr>
+        <w:t>Template method, strategy pattern</w:t>
+      </w:r>
+    </w:p>
+    <w:p>
+      <w:pPr>
+        <w:rPr>
+          <w:rFonts w:ascii="Times New Roman" w:hAnsi="Times New Roman" w:cs="Times New Roman"/>
+          <w:sz w:val="26"/>
+          <w:szCs w:val="26"/>
+        </w:rPr>
+      </w:pPr>
+      <w:r>
+        <w:rPr>
+          <w:rFonts w:ascii="Times New Roman" w:hAnsi="Times New Roman" w:cs="Times New Roman"/>
+          <w:sz w:val="26"/>
+          <w:szCs w:val="26"/>
+        </w:rPr>
+        <w:t xml:space="preserve">FormHome: đổi màn hình(đổi chiến lược) khi chạy  và template method làm lại hoạt động </w:t>
+      </w:r>
+      <w:r>
+        <w:rPr>
+          <w:rFonts w:ascii="Times New Roman" w:hAnsi="Times New Roman" w:cs="Times New Roman"/>
+          <w:sz w:val="26"/>
+          <w:szCs w:val="26"/>
+        </w:rPr>
+        <w:t>(các child là các control)</w:t>
       </w:r>
     </w:p>
     <w:sectPr>

</xml_diff>

<commit_message>
complete pattern abstract factory
</commit_message>
<xml_diff>
--- a/Final.docx
+++ b/Final.docx
@@ -213,15 +213,24 @@
           <w:sz w:val="26"/>
           <w:szCs w:val="26"/>
         </w:rPr>
+        <w:t>Folder Dao</w:t>
+      </w:r>
+    </w:p>
+    <w:p>
+      <w:pPr>
+        <w:rPr>
+          <w:rFonts w:ascii="Times New Roman" w:hAnsi="Times New Roman" w:cs="Times New Roman"/>
+          <w:sz w:val="26"/>
+          <w:szCs w:val="26"/>
+        </w:rPr>
+      </w:pPr>
+      <w:r>
+        <w:rPr>
+          <w:rFonts w:ascii="Times New Roman" w:hAnsi="Times New Roman" w:cs="Times New Roman"/>
+          <w:sz w:val="26"/>
+          <w:szCs w:val="26"/>
+        </w:rPr>
         <w:t>@DatabaseFactory, @DatabaseMySql</w:t>
-      </w:r>
-      <w:r>
-        <w:rPr>
-          <w:rFonts w:ascii="Times New Roman" w:hAnsi="Times New Roman" w:cs="Times New Roman"/>
-          <w:sz w:val="26"/>
-          <w:szCs w:val="26"/>
-        </w:rPr>
-        <w:t>, AccountDAO</w:t>
       </w:r>
     </w:p>
     <w:p>

</xml_diff>

<commit_message>
Update docs reason use pattern
</commit_message>
<xml_diff>
--- a/Final.docx
+++ b/Final.docx
@@ -4,6 +4,7 @@
   <w:body>
     <w:p>
       <w:pPr>
+        <w:spacing w:line="360" w:lineRule="auto"/>
         <w:rPr>
           <w:rFonts w:ascii="Times New Roman" w:hAnsi="Times New Roman" w:cs="Times New Roman"/>
           <w:color w:val="FF0000"/>
@@ -28,6 +29,7 @@
           <w:ilvl w:val="0"/>
           <w:numId w:val="1"/>
         </w:numPr>
+        <w:spacing w:line="360" w:lineRule="auto"/>
         <w:rPr>
           <w:rFonts w:ascii="Times New Roman" w:hAnsi="Times New Roman" w:cs="Times New Roman"/>
           <w:color w:val="000000" w:themeColor="text1"/>
@@ -47,6 +49,7 @@
     </w:p>
     <w:p>
       <w:pPr>
+        <w:spacing w:line="360" w:lineRule="auto"/>
         <w:rPr>
           <w:rFonts w:ascii="Times New Roman" w:hAnsi="Times New Roman" w:cs="Times New Roman"/>
           <w:color w:val="FF0000"/>
@@ -61,11 +64,232 @@
           <w:sz w:val="26"/>
           <w:szCs w:val="26"/>
         </w:rPr>
-        <w:t>MVC</w:t>
-      </w:r>
-    </w:p>
-    <w:p>
-      <w:pPr>
+        <w:t>Mô hình 3 lớp</w:t>
+      </w:r>
+    </w:p>
+    <w:p>
+      <w:pPr>
+        <w:spacing w:line="360" w:lineRule="auto"/>
+        <w:rPr>
+          <w:rFonts w:ascii="Times New Roman" w:hAnsi="Times New Roman" w:cs="Times New Roman"/>
+          <w:color w:val="538135" w:themeColor="accent6" w:themeShade="BF"/>
+          <w:sz w:val="26"/>
+          <w:szCs w:val="26"/>
+        </w:rPr>
+      </w:pPr>
+      <w:r>
+        <w:rPr>
+          <w:rFonts w:ascii="Times New Roman" w:hAnsi="Times New Roman" w:cs="Times New Roman"/>
+          <w:color w:val="538135" w:themeColor="accent6" w:themeShade="BF"/>
+          <w:sz w:val="26"/>
+          <w:szCs w:val="26"/>
+        </w:rPr>
+        <w:t>Lý do sài</w:t>
+      </w:r>
+    </w:p>
+    <w:p>
+      <w:pPr>
+        <w:spacing w:line="360" w:lineRule="auto"/>
+        <w:rPr>
+          <w:rFonts w:ascii="Times New Roman" w:hAnsi="Times New Roman" w:cs="Times New Roman"/>
+          <w:color w:val="000000" w:themeColor="text1"/>
+          <w:sz w:val="26"/>
+          <w:szCs w:val="26"/>
+        </w:rPr>
+      </w:pPr>
+      <w:r>
+        <w:rPr>
+          <w:rFonts w:ascii="Times New Roman" w:hAnsi="Times New Roman" w:cs="Times New Roman"/>
+          <w:color w:val="000000" w:themeColor="text1"/>
+          <w:sz w:val="26"/>
+          <w:szCs w:val="26"/>
+        </w:rPr>
+        <w:t xml:space="preserve">Mô hình ba lớp </w:t>
+      </w:r>
+      <w:r>
+        <w:rPr>
+          <w:rFonts w:ascii="Times New Roman" w:hAnsi="Times New Roman" w:cs="Times New Roman"/>
+          <w:color w:val="000000" w:themeColor="text1"/>
+          <w:sz w:val="26"/>
+          <w:szCs w:val="26"/>
+        </w:rPr>
+        <w:t xml:space="preserve">giúp ta </w:t>
+      </w:r>
+      <w:r>
+        <w:rPr>
+          <w:rFonts w:ascii="Times New Roman" w:hAnsi="Times New Roman" w:cs="Times New Roman"/>
+          <w:color w:val="000000" w:themeColor="text1"/>
+          <w:sz w:val="26"/>
+          <w:szCs w:val="26"/>
+        </w:rPr>
+        <w:t xml:space="preserve">tách các </w:t>
+      </w:r>
+      <w:r>
+        <w:rPr>
+          <w:rFonts w:ascii="Times New Roman" w:hAnsi="Times New Roman" w:cs="Times New Roman"/>
+          <w:color w:val="000000" w:themeColor="text1"/>
+          <w:sz w:val="26"/>
+          <w:szCs w:val="26"/>
+        </w:rPr>
+        <w:t xml:space="preserve">phần code </w:t>
+      </w:r>
+      <w:r>
+        <w:rPr>
+          <w:rFonts w:ascii="Times New Roman" w:hAnsi="Times New Roman" w:cs="Times New Roman"/>
+          <w:color w:val="000000" w:themeColor="text1"/>
+          <w:sz w:val="26"/>
+          <w:szCs w:val="26"/>
+        </w:rPr>
+        <w:t xml:space="preserve">về </w:t>
+      </w:r>
+      <w:r>
+        <w:rPr>
+          <w:rFonts w:ascii="Times New Roman" w:hAnsi="Times New Roman" w:cs="Times New Roman"/>
+          <w:color w:val="000000" w:themeColor="text1"/>
+          <w:sz w:val="26"/>
+          <w:szCs w:val="26"/>
+        </w:rPr>
+        <w:t>giao diện, xử lý, truy vấn</w:t>
+      </w:r>
+      <w:r>
+        <w:rPr>
+          <w:rFonts w:ascii="Times New Roman" w:hAnsi="Times New Roman" w:cs="Times New Roman"/>
+          <w:color w:val="000000" w:themeColor="text1"/>
+          <w:sz w:val="26"/>
+          <w:szCs w:val="26"/>
+        </w:rPr>
+        <w:t xml:space="preserve"> ra riêng nên </w:t>
+      </w:r>
+      <w:r>
+        <w:rPr>
+          <w:rFonts w:ascii="Times New Roman" w:hAnsi="Times New Roman" w:cs="Times New Roman"/>
+          <w:color w:val="000000" w:themeColor="text1"/>
+          <w:sz w:val="26"/>
+          <w:szCs w:val="26"/>
+        </w:rPr>
+        <w:t xml:space="preserve">chúng em áp dụng </w:t>
+      </w:r>
+      <w:r>
+        <w:rPr>
+          <w:rFonts w:ascii="Times New Roman" w:hAnsi="Times New Roman" w:cs="Times New Roman"/>
+          <w:color w:val="000000" w:themeColor="text1"/>
+          <w:sz w:val="26"/>
+          <w:szCs w:val="26"/>
+        </w:rPr>
+        <w:t>mô hình</w:t>
+      </w:r>
+      <w:r>
+        <w:rPr>
+          <w:rFonts w:ascii="Times New Roman" w:hAnsi="Times New Roman" w:cs="Times New Roman"/>
+          <w:color w:val="000000" w:themeColor="text1"/>
+          <w:sz w:val="26"/>
+          <w:szCs w:val="26"/>
+        </w:rPr>
+        <w:t xml:space="preserve"> </w:t>
+      </w:r>
+      <w:r>
+        <w:rPr>
+          <w:rFonts w:ascii="Times New Roman" w:hAnsi="Times New Roman" w:cs="Times New Roman"/>
+          <w:color w:val="000000" w:themeColor="text1"/>
+          <w:sz w:val="26"/>
+          <w:szCs w:val="26"/>
+        </w:rPr>
+        <w:t xml:space="preserve">trong ứng dụng </w:t>
+      </w:r>
+      <w:r>
+        <w:rPr>
+          <w:rFonts w:ascii="Times New Roman" w:hAnsi="Times New Roman" w:cs="Times New Roman"/>
+          <w:color w:val="000000" w:themeColor="text1"/>
+          <w:sz w:val="26"/>
+          <w:szCs w:val="26"/>
+        </w:rPr>
+        <w:t xml:space="preserve">để </w:t>
+      </w:r>
+      <w:r>
+        <w:rPr>
+          <w:rFonts w:ascii="Times New Roman" w:hAnsi="Times New Roman" w:cs="Times New Roman"/>
+          <w:color w:val="000000" w:themeColor="text1"/>
+          <w:sz w:val="26"/>
+          <w:szCs w:val="26"/>
+        </w:rPr>
+        <w:t xml:space="preserve">giúp người code </w:t>
+      </w:r>
+      <w:r>
+        <w:rPr>
+          <w:rFonts w:ascii="Times New Roman" w:hAnsi="Times New Roman" w:cs="Times New Roman"/>
+          <w:color w:val="000000" w:themeColor="text1"/>
+          <w:sz w:val="26"/>
+          <w:szCs w:val="26"/>
+        </w:rPr>
+        <w:t xml:space="preserve">dễ </w:t>
+      </w:r>
+      <w:r>
+        <w:rPr>
+          <w:rFonts w:ascii="Times New Roman" w:hAnsi="Times New Roman" w:cs="Times New Roman"/>
+          <w:color w:val="000000" w:themeColor="text1"/>
+          <w:sz w:val="26"/>
+          <w:szCs w:val="26"/>
+        </w:rPr>
+        <w:t xml:space="preserve">quản lý code, </w:t>
+      </w:r>
+      <w:r>
+        <w:rPr>
+          <w:rFonts w:ascii="Times New Roman" w:hAnsi="Times New Roman" w:cs="Times New Roman"/>
+          <w:color w:val="000000" w:themeColor="text1"/>
+          <w:sz w:val="26"/>
+          <w:szCs w:val="26"/>
+        </w:rPr>
+        <w:t>đọc code</w:t>
+      </w:r>
+      <w:r>
+        <w:rPr>
+          <w:rFonts w:ascii="Times New Roman" w:hAnsi="Times New Roman" w:cs="Times New Roman"/>
+          <w:color w:val="000000" w:themeColor="text1"/>
+          <w:sz w:val="26"/>
+          <w:szCs w:val="26"/>
+        </w:rPr>
+        <w:t>, khi có lỗi xảy ra thì có thể khoanh vùng lỗi nằm ở đâu</w:t>
+      </w:r>
+      <w:r>
+        <w:rPr>
+          <w:rFonts w:ascii="Times New Roman" w:hAnsi="Times New Roman" w:cs="Times New Roman"/>
+          <w:color w:val="000000" w:themeColor="text1"/>
+          <w:sz w:val="26"/>
+          <w:szCs w:val="26"/>
+        </w:rPr>
+        <w:t xml:space="preserve">, </w:t>
+      </w:r>
+      <w:r>
+        <w:rPr>
+          <w:rFonts w:ascii="Times New Roman" w:hAnsi="Times New Roman" w:cs="Times New Roman"/>
+          <w:color w:val="000000" w:themeColor="text1"/>
+          <w:sz w:val="26"/>
+          <w:szCs w:val="26"/>
+        </w:rPr>
+        <w:t xml:space="preserve">dễ bảo trì </w:t>
+      </w:r>
+      <w:r>
+        <w:rPr>
+          <w:rFonts w:ascii="Times New Roman" w:hAnsi="Times New Roman" w:cs="Times New Roman"/>
+          <w:color w:val="000000" w:themeColor="text1"/>
+          <w:sz w:val="26"/>
+          <w:szCs w:val="26"/>
+        </w:rPr>
+        <w:t xml:space="preserve">và </w:t>
+      </w:r>
+      <w:r>
+        <w:rPr>
+          <w:rFonts w:ascii="Times New Roman" w:hAnsi="Times New Roman" w:cs="Times New Roman"/>
+          <w:color w:val="000000" w:themeColor="text1"/>
+          <w:sz w:val="26"/>
+          <w:szCs w:val="26"/>
+        </w:rPr>
+        <w:t>khi ta muốn thay đổi giao diện hoặc một câu lệnh truy vấn nào đó cũng không ảnh hưỡng đến phần còn lại.</w:t>
+      </w:r>
+    </w:p>
+    <w:p>
+      <w:pPr>
+        <w:spacing w:line="360" w:lineRule="auto"/>
         <w:rPr>
           <w:rFonts w:ascii="Times New Roman" w:hAnsi="Times New Roman" w:cs="Times New Roman"/>
           <w:color w:val="FF0000"/>
@@ -80,11 +304,1196 @@
           <w:sz w:val="26"/>
           <w:szCs w:val="26"/>
         </w:rPr>
+        <w:t>Front Controller Pattern</w:t>
+      </w:r>
+    </w:p>
+    <w:p>
+      <w:pPr>
+        <w:spacing w:line="360" w:lineRule="auto"/>
+        <w:rPr>
+          <w:rFonts w:ascii="Times New Roman" w:hAnsi="Times New Roman" w:cs="Times New Roman"/>
+          <w:color w:val="538135" w:themeColor="accent6" w:themeShade="BF"/>
+          <w:sz w:val="26"/>
+          <w:szCs w:val="26"/>
+        </w:rPr>
+      </w:pPr>
+      <w:r>
+        <w:rPr>
+          <w:rFonts w:ascii="Times New Roman" w:hAnsi="Times New Roman" w:cs="Times New Roman"/>
+          <w:color w:val="538135" w:themeColor="accent6" w:themeShade="BF"/>
+          <w:sz w:val="26"/>
+          <w:szCs w:val="26"/>
+        </w:rPr>
+        <w:t>Nơi sài</w:t>
+      </w:r>
+    </w:p>
+    <w:p>
+      <w:pPr>
+        <w:spacing w:line="360" w:lineRule="auto"/>
+        <w:rPr>
+          <w:rFonts w:ascii="Times New Roman" w:hAnsi="Times New Roman" w:cs="Times New Roman"/>
+          <w:sz w:val="26"/>
+          <w:szCs w:val="26"/>
+        </w:rPr>
+      </w:pPr>
+      <w:r>
+        <w:rPr>
+          <w:rFonts w:ascii="Times New Roman" w:hAnsi="Times New Roman" w:cs="Times New Roman"/>
+          <w:sz w:val="26"/>
+          <w:szCs w:val="26"/>
+        </w:rPr>
+        <w:t>Điều phối chuyển giữa các màn hình (Form)</w:t>
+      </w:r>
+    </w:p>
+    <w:p>
+      <w:pPr>
+        <w:spacing w:line="360" w:lineRule="auto"/>
+        <w:rPr>
+          <w:rFonts w:ascii="Times New Roman" w:hAnsi="Times New Roman" w:cs="Times New Roman"/>
+          <w:sz w:val="26"/>
+          <w:szCs w:val="26"/>
+        </w:rPr>
+      </w:pPr>
+      <w:r>
+        <w:rPr>
+          <w:rFonts w:ascii="Times New Roman" w:hAnsi="Times New Roman" w:cs="Times New Roman"/>
+          <w:sz w:val="26"/>
+          <w:szCs w:val="26"/>
+        </w:rPr>
+        <w:t>Folder frontController (Dispatacher, FrontController)</w:t>
+      </w:r>
+    </w:p>
+    <w:p>
+      <w:pPr>
+        <w:spacing w:line="360" w:lineRule="auto"/>
+        <w:rPr>
+          <w:rFonts w:ascii="Times New Roman" w:hAnsi="Times New Roman" w:cs="Times New Roman"/>
+          <w:color w:val="538135" w:themeColor="accent6" w:themeShade="BF"/>
+          <w:sz w:val="26"/>
+          <w:szCs w:val="26"/>
+        </w:rPr>
+      </w:pPr>
+      <w:r>
+        <w:rPr>
+          <w:rFonts w:ascii="Times New Roman" w:hAnsi="Times New Roman" w:cs="Times New Roman"/>
+          <w:color w:val="538135" w:themeColor="accent6" w:themeShade="BF"/>
+          <w:sz w:val="26"/>
+          <w:szCs w:val="26"/>
+        </w:rPr>
+        <w:t>Lý do sài</w:t>
+      </w:r>
+    </w:p>
+    <w:p>
+      <w:pPr>
+        <w:spacing w:line="360" w:lineRule="auto"/>
+        <w:rPr>
+          <w:rFonts w:ascii="Times New Roman" w:hAnsi="Times New Roman" w:cs="Times New Roman"/>
+          <w:sz w:val="26"/>
+          <w:szCs w:val="26"/>
+        </w:rPr>
+      </w:pPr>
+      <w:r>
+        <w:rPr>
+          <w:rFonts w:ascii="Times New Roman" w:hAnsi="Times New Roman" w:cs="Times New Roman"/>
+          <w:sz w:val="26"/>
+          <w:szCs w:val="26"/>
+        </w:rPr>
+        <w:t xml:space="preserve">Front Controller Pattern </w:t>
+      </w:r>
+      <w:r>
+        <w:rPr>
+          <w:rFonts w:ascii="Times New Roman" w:hAnsi="Times New Roman" w:cs="Times New Roman"/>
+          <w:sz w:val="26"/>
+          <w:szCs w:val="26"/>
+        </w:rPr>
+        <w:t>là mô hình giúp ta xử lý các tiền xử lý và hậu xử lý trước khi điều hướng đến một nơi nào đó</w:t>
+      </w:r>
+      <w:r>
+        <w:rPr>
+          <w:rFonts w:ascii="Times New Roman" w:hAnsi="Times New Roman" w:cs="Times New Roman"/>
+          <w:sz w:val="26"/>
+          <w:szCs w:val="26"/>
+        </w:rPr>
+        <w:t xml:space="preserve"> nên chúng em áp dụng m</w:t>
+      </w:r>
+      <w:r>
+        <w:rPr>
+          <w:rFonts w:ascii="Times New Roman" w:hAnsi="Times New Roman" w:cs="Times New Roman"/>
+          <w:sz w:val="26"/>
+          <w:szCs w:val="26"/>
+        </w:rPr>
+        <w:t xml:space="preserve">ô hình </w:t>
+      </w:r>
+      <w:r>
+        <w:rPr>
+          <w:rFonts w:ascii="Times New Roman" w:hAnsi="Times New Roman" w:cs="Times New Roman"/>
+          <w:sz w:val="26"/>
+          <w:szCs w:val="26"/>
+        </w:rPr>
+        <w:t xml:space="preserve">vào ứng dụng để </w:t>
+      </w:r>
+      <w:r>
+        <w:rPr>
+          <w:rFonts w:ascii="Times New Roman" w:hAnsi="Times New Roman" w:cs="Times New Roman"/>
+          <w:sz w:val="26"/>
+          <w:szCs w:val="26"/>
+        </w:rPr>
+        <w:t>nó</w:t>
+      </w:r>
+      <w:r>
+        <w:rPr>
+          <w:rFonts w:ascii="Times New Roman" w:hAnsi="Times New Roman" w:cs="Times New Roman"/>
+          <w:sz w:val="26"/>
+          <w:szCs w:val="26"/>
+        </w:rPr>
+        <w:t xml:space="preserve"> là một nơi tập trung để </w:t>
+      </w:r>
+      <w:r>
+        <w:rPr>
+          <w:rFonts w:ascii="Times New Roman" w:hAnsi="Times New Roman" w:cs="Times New Roman"/>
+          <w:sz w:val="26"/>
+          <w:szCs w:val="26"/>
+        </w:rPr>
+        <w:t xml:space="preserve">quản lý </w:t>
+      </w:r>
+      <w:r>
+        <w:rPr>
+          <w:rFonts w:ascii="Times New Roman" w:hAnsi="Times New Roman" w:cs="Times New Roman"/>
+          <w:sz w:val="26"/>
+          <w:szCs w:val="26"/>
+        </w:rPr>
+        <w:t xml:space="preserve">các </w:t>
+      </w:r>
+      <w:r>
+        <w:rPr>
+          <w:rFonts w:ascii="Times New Roman" w:hAnsi="Times New Roman" w:cs="Times New Roman"/>
+          <w:sz w:val="26"/>
+          <w:szCs w:val="26"/>
+        </w:rPr>
+        <w:t xml:space="preserve">điều hướng </w:t>
+      </w:r>
+      <w:r>
+        <w:rPr>
+          <w:rFonts w:ascii="Times New Roman" w:hAnsi="Times New Roman" w:cs="Times New Roman"/>
+          <w:sz w:val="26"/>
+          <w:szCs w:val="26"/>
+        </w:rPr>
+        <w:t>đến</w:t>
+      </w:r>
+      <w:r>
+        <w:rPr>
+          <w:rFonts w:ascii="Times New Roman" w:hAnsi="Times New Roman" w:cs="Times New Roman"/>
+          <w:sz w:val="26"/>
+          <w:szCs w:val="26"/>
+        </w:rPr>
+        <w:t xml:space="preserve"> các</w:t>
+      </w:r>
+      <w:r>
+        <w:rPr>
+          <w:rFonts w:ascii="Times New Roman" w:hAnsi="Times New Roman" w:cs="Times New Roman"/>
+          <w:sz w:val="26"/>
+          <w:szCs w:val="26"/>
+        </w:rPr>
+        <w:t xml:space="preserve"> Form trong ứng dụng</w:t>
+      </w:r>
+      <w:r>
+        <w:rPr>
+          <w:rFonts w:ascii="Times New Roman" w:hAnsi="Times New Roman" w:cs="Times New Roman"/>
+          <w:sz w:val="26"/>
+          <w:szCs w:val="26"/>
+        </w:rPr>
+        <w:t xml:space="preserve">, </w:t>
+      </w:r>
+      <w:r>
+        <w:rPr>
+          <w:rFonts w:ascii="Times New Roman" w:hAnsi="Times New Roman" w:cs="Times New Roman"/>
+          <w:sz w:val="26"/>
+          <w:szCs w:val="26"/>
+        </w:rPr>
+        <w:t>đồng thời</w:t>
+      </w:r>
+      <w:r>
+        <w:rPr>
+          <w:rFonts w:ascii="Times New Roman" w:hAnsi="Times New Roman" w:cs="Times New Roman"/>
+          <w:sz w:val="26"/>
+          <w:szCs w:val="26"/>
+        </w:rPr>
+        <w:t xml:space="preserve"> giúp chúng em có thể tự điều chỉnh code, thêm code trước và sau khi </w:t>
+      </w:r>
+      <w:r>
+        <w:rPr>
+          <w:rFonts w:ascii="Times New Roman" w:hAnsi="Times New Roman" w:cs="Times New Roman"/>
+          <w:sz w:val="26"/>
+          <w:szCs w:val="26"/>
+        </w:rPr>
+        <w:t>điều hướng đến</w:t>
+      </w:r>
+      <w:r>
+        <w:rPr>
+          <w:rFonts w:ascii="Times New Roman" w:hAnsi="Times New Roman" w:cs="Times New Roman"/>
+          <w:sz w:val="26"/>
+          <w:szCs w:val="26"/>
+        </w:rPr>
+        <w:t xml:space="preserve"> </w:t>
+      </w:r>
+      <w:r>
+        <w:rPr>
+          <w:rFonts w:ascii="Times New Roman" w:hAnsi="Times New Roman" w:cs="Times New Roman"/>
+          <w:sz w:val="26"/>
+          <w:szCs w:val="26"/>
+        </w:rPr>
+        <w:t>F</w:t>
+      </w:r>
+      <w:r>
+        <w:rPr>
+          <w:rFonts w:ascii="Times New Roman" w:hAnsi="Times New Roman" w:cs="Times New Roman"/>
+          <w:sz w:val="26"/>
+          <w:szCs w:val="26"/>
+        </w:rPr>
+        <w:t xml:space="preserve">orm </w:t>
+      </w:r>
+      <w:r>
+        <w:rPr>
+          <w:rFonts w:ascii="Times New Roman" w:hAnsi="Times New Roman" w:cs="Times New Roman"/>
+          <w:sz w:val="26"/>
+          <w:szCs w:val="26"/>
+        </w:rPr>
+        <w:t xml:space="preserve">khác </w:t>
+      </w:r>
+      <w:r>
+        <w:rPr>
+          <w:rFonts w:ascii="Times New Roman" w:hAnsi="Times New Roman" w:cs="Times New Roman"/>
+          <w:sz w:val="26"/>
+          <w:szCs w:val="26"/>
+        </w:rPr>
+        <w:t>như là gọi hủy Form trước</w:t>
+      </w:r>
+      <w:r>
+        <w:rPr>
+          <w:rFonts w:ascii="Times New Roman" w:hAnsi="Times New Roman" w:cs="Times New Roman"/>
+          <w:sz w:val="26"/>
+          <w:szCs w:val="26"/>
+        </w:rPr>
+        <w:t xml:space="preserve">, </w:t>
+      </w:r>
+      <w:r>
+        <w:rPr>
+          <w:rFonts w:ascii="Times New Roman" w:hAnsi="Times New Roman" w:cs="Times New Roman"/>
+          <w:sz w:val="26"/>
+          <w:szCs w:val="26"/>
+        </w:rPr>
+        <w:t>mở Form sau</w:t>
+      </w:r>
+      <w:r>
+        <w:rPr>
+          <w:rFonts w:ascii="Times New Roman" w:hAnsi="Times New Roman" w:cs="Times New Roman"/>
+          <w:sz w:val="26"/>
+          <w:szCs w:val="26"/>
+        </w:rPr>
+        <w:t xml:space="preserve"> hoặc sau này ta muốn thêm một hành động nào đó trước khi chuyển Form thì ta chỉ cần ch</w:t>
+      </w:r>
+      <w:r>
+        <w:rPr>
+          <w:rFonts w:ascii="Times New Roman" w:hAnsi="Times New Roman" w:cs="Times New Roman"/>
+          <w:sz w:val="26"/>
+          <w:szCs w:val="26"/>
+        </w:rPr>
+        <w:t>ỉnh</w:t>
+      </w:r>
+      <w:r>
+        <w:rPr>
+          <w:rFonts w:ascii="Times New Roman" w:hAnsi="Times New Roman" w:cs="Times New Roman"/>
+          <w:sz w:val="26"/>
+          <w:szCs w:val="26"/>
+        </w:rPr>
+        <w:t xml:space="preserve"> s</w:t>
+      </w:r>
+      <w:r>
+        <w:rPr>
+          <w:rFonts w:ascii="Times New Roman" w:hAnsi="Times New Roman" w:cs="Times New Roman"/>
+          <w:sz w:val="26"/>
+          <w:szCs w:val="26"/>
+        </w:rPr>
+        <w:t>ữa</w:t>
+      </w:r>
+      <w:r>
+        <w:rPr>
+          <w:rFonts w:ascii="Times New Roman" w:hAnsi="Times New Roman" w:cs="Times New Roman"/>
+          <w:sz w:val="26"/>
+          <w:szCs w:val="26"/>
+        </w:rPr>
+        <w:t xml:space="preserve"> một nơi là được không cần phải ch</w:t>
+      </w:r>
+      <w:r>
+        <w:rPr>
+          <w:rFonts w:ascii="Times New Roman" w:hAnsi="Times New Roman" w:cs="Times New Roman"/>
+          <w:sz w:val="26"/>
+          <w:szCs w:val="26"/>
+        </w:rPr>
+        <w:t>ỉnh</w:t>
+      </w:r>
+      <w:r>
+        <w:rPr>
+          <w:rFonts w:ascii="Times New Roman" w:hAnsi="Times New Roman" w:cs="Times New Roman"/>
+          <w:sz w:val="26"/>
+          <w:szCs w:val="26"/>
+        </w:rPr>
+        <w:t xml:space="preserve"> s</w:t>
+      </w:r>
+      <w:r>
+        <w:rPr>
+          <w:rFonts w:ascii="Times New Roman" w:hAnsi="Times New Roman" w:cs="Times New Roman"/>
+          <w:sz w:val="26"/>
+          <w:szCs w:val="26"/>
+        </w:rPr>
+        <w:t>ữa</w:t>
+      </w:r>
+      <w:r>
+        <w:rPr>
+          <w:rFonts w:ascii="Times New Roman" w:hAnsi="Times New Roman" w:cs="Times New Roman"/>
+          <w:sz w:val="26"/>
+          <w:szCs w:val="26"/>
+        </w:rPr>
+        <w:t xml:space="preserve"> ở nhiều nơi</w:t>
+      </w:r>
+      <w:r>
+        <w:rPr>
+          <w:rFonts w:ascii="Times New Roman" w:hAnsi="Times New Roman" w:cs="Times New Roman"/>
+          <w:sz w:val="26"/>
+          <w:szCs w:val="26"/>
+        </w:rPr>
+        <w:t>.</w:t>
+      </w:r>
+      <w:r>
+        <w:rPr>
+          <w:rFonts w:ascii="Times New Roman" w:hAnsi="Times New Roman" w:cs="Times New Roman"/>
+          <w:sz w:val="26"/>
+          <w:szCs w:val="26"/>
+        </w:rPr>
+        <w:t xml:space="preserve"> </w:t>
+      </w:r>
+    </w:p>
+    <w:p>
+      <w:pPr>
+        <w:spacing w:line="360" w:lineRule="auto"/>
+        <w:rPr>
+          <w:rFonts w:ascii="Times New Roman" w:hAnsi="Times New Roman" w:cs="Times New Roman"/>
+          <w:color w:val="FF0000"/>
+          <w:sz w:val="26"/>
+          <w:szCs w:val="26"/>
+        </w:rPr>
+      </w:pPr>
+      <w:r>
+        <w:rPr>
+          <w:rFonts w:ascii="Times New Roman" w:hAnsi="Times New Roman" w:cs="Times New Roman"/>
+          <w:color w:val="FF0000"/>
+          <w:sz w:val="26"/>
+          <w:szCs w:val="26"/>
+        </w:rPr>
+        <w:t>Template method, strategy pattern</w:t>
+      </w:r>
+    </w:p>
+    <w:p>
+      <w:pPr>
+        <w:spacing w:line="360" w:lineRule="auto"/>
+        <w:rPr>
+          <w:rFonts w:ascii="Times New Roman" w:hAnsi="Times New Roman" w:cs="Times New Roman"/>
+          <w:color w:val="538135" w:themeColor="accent6" w:themeShade="BF"/>
+          <w:sz w:val="26"/>
+          <w:szCs w:val="26"/>
+        </w:rPr>
+      </w:pPr>
+      <w:r>
+        <w:rPr>
+          <w:rFonts w:ascii="Times New Roman" w:hAnsi="Times New Roman" w:cs="Times New Roman"/>
+          <w:color w:val="538135" w:themeColor="accent6" w:themeShade="BF"/>
+          <w:sz w:val="26"/>
+          <w:szCs w:val="26"/>
+        </w:rPr>
+        <w:t xml:space="preserve">Nơi </w:t>
+      </w:r>
+      <w:r>
+        <w:rPr>
+          <w:rFonts w:ascii="Times New Roman" w:hAnsi="Times New Roman" w:cs="Times New Roman"/>
+          <w:color w:val="538135" w:themeColor="accent6" w:themeShade="BF"/>
+          <w:sz w:val="26"/>
+          <w:szCs w:val="26"/>
+        </w:rPr>
+        <w:t>sài</w:t>
+      </w:r>
+    </w:p>
+    <w:p>
+      <w:pPr>
+        <w:spacing w:line="360" w:lineRule="auto"/>
+        <w:rPr>
+          <w:rFonts w:ascii="Times New Roman" w:hAnsi="Times New Roman" w:cs="Times New Roman"/>
+          <w:color w:val="000000" w:themeColor="text1"/>
+          <w:sz w:val="26"/>
+          <w:szCs w:val="26"/>
+        </w:rPr>
+      </w:pPr>
+      <w:r>
+        <w:rPr>
+          <w:rFonts w:ascii="Times New Roman" w:hAnsi="Times New Roman" w:cs="Times New Roman"/>
+          <w:color w:val="000000" w:themeColor="text1"/>
+          <w:sz w:val="26"/>
+          <w:szCs w:val="26"/>
+        </w:rPr>
+        <w:lastRenderedPageBreak/>
+        <w:t>Template method trong thư mục ui/templatePattern</w:t>
+      </w:r>
+    </w:p>
+    <w:p>
+      <w:pPr>
+        <w:spacing w:line="360" w:lineRule="auto"/>
+        <w:rPr>
+          <w:rFonts w:ascii="Times New Roman" w:hAnsi="Times New Roman" w:cs="Times New Roman"/>
+          <w:color w:val="000000" w:themeColor="text1"/>
+          <w:sz w:val="26"/>
+          <w:szCs w:val="26"/>
+        </w:rPr>
+      </w:pPr>
+      <w:r>
+        <w:rPr>
+          <w:rFonts w:ascii="Times New Roman" w:hAnsi="Times New Roman" w:cs="Times New Roman"/>
+          <w:color w:val="000000" w:themeColor="text1"/>
+          <w:sz w:val="26"/>
+          <w:szCs w:val="26"/>
+        </w:rPr>
+        <w:t>st</w:t>
+      </w:r>
+      <w:r>
+        <w:rPr>
+          <w:rFonts w:ascii="Times New Roman" w:hAnsi="Times New Roman" w:cs="Times New Roman"/>
+          <w:color w:val="000000" w:themeColor="text1"/>
+          <w:sz w:val="26"/>
+          <w:szCs w:val="26"/>
+        </w:rPr>
+        <w:t>ra</w:t>
+      </w:r>
+      <w:r>
+        <w:rPr>
+          <w:rFonts w:ascii="Times New Roman" w:hAnsi="Times New Roman" w:cs="Times New Roman"/>
+          <w:color w:val="000000" w:themeColor="text1"/>
+          <w:sz w:val="26"/>
+          <w:szCs w:val="26"/>
+        </w:rPr>
+        <w:t>tegyPattern trong thư mục ui/strategyPattern</w:t>
+      </w:r>
+    </w:p>
+    <w:p>
+      <w:pPr>
+        <w:spacing w:line="360" w:lineRule="auto"/>
+        <w:rPr>
+          <w:rFonts w:ascii="Times New Roman" w:hAnsi="Times New Roman" w:cs="Times New Roman"/>
+          <w:sz w:val="26"/>
+          <w:szCs w:val="26"/>
+        </w:rPr>
+      </w:pPr>
+      <w:r>
+        <w:rPr>
+          <w:rFonts w:ascii="Times New Roman" w:hAnsi="Times New Roman" w:cs="Times New Roman"/>
+          <w:sz w:val="26"/>
+          <w:szCs w:val="26"/>
+        </w:rPr>
+        <w:t>FormHome: đổi màn hình(đổi chiến lược) khi chạy  và template method làm lại hoạt động (các child là các control)</w:t>
+      </w:r>
+    </w:p>
+    <w:p>
+      <w:pPr>
+        <w:spacing w:line="360" w:lineRule="auto"/>
+        <w:rPr>
+          <w:rFonts w:ascii="Times New Roman" w:hAnsi="Times New Roman" w:cs="Times New Roman"/>
+          <w:color w:val="538135" w:themeColor="accent6" w:themeShade="BF"/>
+          <w:sz w:val="26"/>
+          <w:szCs w:val="26"/>
+        </w:rPr>
+      </w:pPr>
+      <w:r>
+        <w:rPr>
+          <w:rFonts w:ascii="Times New Roman" w:hAnsi="Times New Roman" w:cs="Times New Roman"/>
+          <w:color w:val="538135" w:themeColor="accent6" w:themeShade="BF"/>
+          <w:sz w:val="26"/>
+          <w:szCs w:val="26"/>
+        </w:rPr>
+        <w:t>Lý do sài</w:t>
+      </w:r>
+    </w:p>
+    <w:p>
+      <w:pPr>
+        <w:spacing w:line="360" w:lineRule="auto"/>
+        <w:rPr>
+          <w:rFonts w:ascii="Times New Roman" w:hAnsi="Times New Roman" w:cs="Times New Roman"/>
+          <w:sz w:val="26"/>
+          <w:szCs w:val="26"/>
+        </w:rPr>
+      </w:pPr>
+      <w:r>
+        <w:rPr>
+          <w:rFonts w:ascii="Times New Roman" w:hAnsi="Times New Roman" w:cs="Times New Roman"/>
+          <w:sz w:val="26"/>
+          <w:szCs w:val="26"/>
+        </w:rPr>
+        <w:t>St</w:t>
+      </w:r>
+      <w:r>
+        <w:rPr>
+          <w:rFonts w:ascii="Times New Roman" w:hAnsi="Times New Roman" w:cs="Times New Roman"/>
+          <w:sz w:val="26"/>
+          <w:szCs w:val="26"/>
+        </w:rPr>
+        <w:t>ra</w:t>
+      </w:r>
+      <w:r>
+        <w:rPr>
+          <w:rFonts w:ascii="Times New Roman" w:hAnsi="Times New Roman" w:cs="Times New Roman"/>
+          <w:sz w:val="26"/>
+          <w:szCs w:val="26"/>
+        </w:rPr>
+        <w:t>tegy</w:t>
+      </w:r>
+      <w:r>
+        <w:rPr>
+          <w:rFonts w:ascii="Times New Roman" w:hAnsi="Times New Roman" w:cs="Times New Roman"/>
+          <w:sz w:val="26"/>
+          <w:szCs w:val="26"/>
+        </w:rPr>
+        <w:t xml:space="preserve"> </w:t>
+      </w:r>
+      <w:r>
+        <w:rPr>
+          <w:rFonts w:ascii="Times New Roman" w:hAnsi="Times New Roman" w:cs="Times New Roman"/>
+          <w:sz w:val="26"/>
+          <w:szCs w:val="26"/>
+        </w:rPr>
+        <w:t>Pattern</w:t>
+      </w:r>
+      <w:r>
+        <w:rPr>
+          <w:rFonts w:ascii="Times New Roman" w:hAnsi="Times New Roman" w:cs="Times New Roman"/>
+          <w:sz w:val="26"/>
+          <w:szCs w:val="26"/>
+        </w:rPr>
+        <w:t xml:space="preserve"> giúp ta thay đổi dạng thuật toán hoặc một hành vi nào đó </w:t>
+      </w:r>
+      <w:r>
+        <w:rPr>
+          <w:rFonts w:ascii="Times New Roman" w:hAnsi="Times New Roman" w:cs="Times New Roman"/>
+          <w:sz w:val="26"/>
+          <w:szCs w:val="26"/>
+        </w:rPr>
+        <w:t>trong quá trình chạy ứng dụng</w:t>
+      </w:r>
+      <w:r>
+        <w:rPr>
+          <w:rFonts w:ascii="Times New Roman" w:hAnsi="Times New Roman" w:cs="Times New Roman"/>
+          <w:sz w:val="26"/>
+          <w:szCs w:val="26"/>
+        </w:rPr>
+        <w:t xml:space="preserve"> nên chúng em áp dụng</w:t>
+      </w:r>
+      <w:r>
+        <w:rPr>
+          <w:rFonts w:ascii="Times New Roman" w:hAnsi="Times New Roman" w:cs="Times New Roman"/>
+          <w:sz w:val="26"/>
+          <w:szCs w:val="26"/>
+        </w:rPr>
+        <w:t xml:space="preserve"> mô hình vào ứng dụng </w:t>
+      </w:r>
+      <w:r>
+        <w:rPr>
+          <w:rFonts w:ascii="Times New Roman" w:hAnsi="Times New Roman" w:cs="Times New Roman"/>
+          <w:sz w:val="26"/>
+          <w:szCs w:val="26"/>
+        </w:rPr>
+        <w:t>của chúng em</w:t>
+      </w:r>
+      <w:r>
+        <w:rPr>
+          <w:rFonts w:ascii="Times New Roman" w:hAnsi="Times New Roman" w:cs="Times New Roman"/>
+          <w:sz w:val="26"/>
+          <w:szCs w:val="26"/>
+        </w:rPr>
+        <w:t xml:space="preserve"> để</w:t>
+      </w:r>
+      <w:r>
+        <w:rPr>
+          <w:rFonts w:ascii="Times New Roman" w:hAnsi="Times New Roman" w:cs="Times New Roman"/>
+          <w:sz w:val="26"/>
+          <w:szCs w:val="26"/>
+        </w:rPr>
+        <w:t xml:space="preserve"> </w:t>
+      </w:r>
+      <w:r>
+        <w:rPr>
+          <w:rFonts w:ascii="Times New Roman" w:hAnsi="Times New Roman" w:cs="Times New Roman"/>
+          <w:sz w:val="26"/>
+          <w:szCs w:val="26"/>
+        </w:rPr>
+        <w:t xml:space="preserve">có thể </w:t>
+      </w:r>
+      <w:r>
+        <w:rPr>
+          <w:rFonts w:ascii="Times New Roman" w:hAnsi="Times New Roman" w:cs="Times New Roman"/>
+          <w:sz w:val="26"/>
+          <w:szCs w:val="26"/>
+        </w:rPr>
+        <w:t xml:space="preserve">thay đổi các </w:t>
+      </w:r>
+      <w:r>
+        <w:rPr>
+          <w:rFonts w:ascii="Times New Roman" w:hAnsi="Times New Roman" w:cs="Times New Roman"/>
+          <w:sz w:val="26"/>
+          <w:szCs w:val="26"/>
+        </w:rPr>
+        <w:t xml:space="preserve">UserControl </w:t>
+      </w:r>
+      <w:r>
+        <w:rPr>
+          <w:rFonts w:ascii="Times New Roman" w:hAnsi="Times New Roman" w:cs="Times New Roman"/>
+          <w:sz w:val="26"/>
+          <w:szCs w:val="26"/>
+        </w:rPr>
+        <w:t>trong</w:t>
+      </w:r>
+      <w:r>
+        <w:rPr>
+          <w:rFonts w:ascii="Times New Roman" w:hAnsi="Times New Roman" w:cs="Times New Roman"/>
+          <w:sz w:val="26"/>
+          <w:szCs w:val="26"/>
+        </w:rPr>
+        <w:t xml:space="preserve"> quá trình chạy</w:t>
+      </w:r>
+      <w:r>
+        <w:rPr>
+          <w:rFonts w:ascii="Times New Roman" w:hAnsi="Times New Roman" w:cs="Times New Roman"/>
+          <w:sz w:val="26"/>
+          <w:szCs w:val="26"/>
+        </w:rPr>
+        <w:t xml:space="preserve"> </w:t>
+      </w:r>
+      <w:r>
+        <w:rPr>
+          <w:rFonts w:ascii="Times New Roman" w:hAnsi="Times New Roman" w:cs="Times New Roman"/>
+          <w:sz w:val="26"/>
+          <w:szCs w:val="26"/>
+        </w:rPr>
+        <w:t xml:space="preserve">ứng dụng </w:t>
+      </w:r>
+      <w:r>
+        <w:rPr>
+          <w:rFonts w:ascii="Times New Roman" w:hAnsi="Times New Roman" w:cs="Times New Roman"/>
+          <w:sz w:val="26"/>
+          <w:szCs w:val="26"/>
+        </w:rPr>
+        <w:t xml:space="preserve">và </w:t>
+      </w:r>
+      <w:r>
+        <w:rPr>
+          <w:rFonts w:ascii="Times New Roman" w:hAnsi="Times New Roman" w:cs="Times New Roman"/>
+          <w:sz w:val="26"/>
+          <w:szCs w:val="26"/>
+        </w:rPr>
+        <w:t xml:space="preserve">mẫu thiết kế trên cũng tạo ra </w:t>
+      </w:r>
+      <w:r>
+        <w:rPr>
+          <w:rFonts w:ascii="Times New Roman" w:hAnsi="Times New Roman" w:cs="Times New Roman"/>
+          <w:sz w:val="26"/>
+          <w:szCs w:val="26"/>
+        </w:rPr>
+        <w:t xml:space="preserve">một nơi tập hợp các UserControl để </w:t>
+      </w:r>
+      <w:r>
+        <w:rPr>
+          <w:rFonts w:ascii="Times New Roman" w:hAnsi="Times New Roman" w:cs="Times New Roman"/>
+          <w:sz w:val="26"/>
+          <w:szCs w:val="26"/>
+        </w:rPr>
+        <w:t xml:space="preserve">thực hiện một hành vi </w:t>
+      </w:r>
+      <w:r>
+        <w:rPr>
+          <w:rFonts w:ascii="Times New Roman" w:hAnsi="Times New Roman" w:cs="Times New Roman"/>
+          <w:sz w:val="26"/>
+          <w:szCs w:val="26"/>
+        </w:rPr>
+        <w:t xml:space="preserve">có ý nghĩa chung nhưng </w:t>
+      </w:r>
+      <w:r>
+        <w:rPr>
+          <w:rFonts w:ascii="Times New Roman" w:hAnsi="Times New Roman" w:cs="Times New Roman"/>
+          <w:sz w:val="26"/>
+          <w:szCs w:val="26"/>
+        </w:rPr>
+        <w:t xml:space="preserve">xử lý </w:t>
+      </w:r>
+      <w:r>
+        <w:rPr>
+          <w:rFonts w:ascii="Times New Roman" w:hAnsi="Times New Roman" w:cs="Times New Roman"/>
+          <w:sz w:val="26"/>
+          <w:szCs w:val="26"/>
+        </w:rPr>
+        <w:t xml:space="preserve">khác nhau </w:t>
+      </w:r>
+      <w:r>
+        <w:rPr>
+          <w:rFonts w:ascii="Times New Roman" w:hAnsi="Times New Roman" w:cs="Times New Roman"/>
+          <w:sz w:val="26"/>
+          <w:szCs w:val="26"/>
+        </w:rPr>
+        <w:t xml:space="preserve">trên mỗi </w:t>
+      </w:r>
+      <w:r>
+        <w:rPr>
+          <w:rFonts w:ascii="Times New Roman" w:hAnsi="Times New Roman" w:cs="Times New Roman"/>
+          <w:sz w:val="26"/>
+          <w:szCs w:val="26"/>
+        </w:rPr>
+        <w:t>UserControl</w:t>
+      </w:r>
+      <w:r>
+        <w:rPr>
+          <w:rFonts w:ascii="Times New Roman" w:hAnsi="Times New Roman" w:cs="Times New Roman"/>
+          <w:sz w:val="26"/>
+          <w:szCs w:val="26"/>
+        </w:rPr>
+        <w:t>, nên sau này em có ch</w:t>
+      </w:r>
+      <w:r>
+        <w:rPr>
+          <w:rFonts w:ascii="Times New Roman" w:hAnsi="Times New Roman" w:cs="Times New Roman"/>
+          <w:sz w:val="26"/>
+          <w:szCs w:val="26"/>
+        </w:rPr>
+        <w:t>ỉnh sữa</w:t>
+      </w:r>
+      <w:r>
+        <w:rPr>
+          <w:rFonts w:ascii="Times New Roman" w:hAnsi="Times New Roman" w:cs="Times New Roman"/>
+          <w:sz w:val="26"/>
+          <w:szCs w:val="26"/>
+        </w:rPr>
+        <w:t xml:space="preserve"> gì </w:t>
+      </w:r>
+      <w:r>
+        <w:rPr>
+          <w:rFonts w:ascii="Times New Roman" w:hAnsi="Times New Roman" w:cs="Times New Roman"/>
+          <w:sz w:val="26"/>
+          <w:szCs w:val="26"/>
+        </w:rPr>
+        <w:t xml:space="preserve">trên </w:t>
+      </w:r>
+      <w:r>
+        <w:rPr>
+          <w:rFonts w:ascii="Times New Roman" w:hAnsi="Times New Roman" w:cs="Times New Roman"/>
+          <w:sz w:val="26"/>
+          <w:szCs w:val="26"/>
+        </w:rPr>
+        <w:t>UserControl nào thì cũng không ảnh hưởng đến những UserControl khác và</w:t>
+      </w:r>
+      <w:r>
+        <w:rPr>
+          <w:rFonts w:ascii="Times New Roman" w:hAnsi="Times New Roman" w:cs="Times New Roman"/>
+          <w:sz w:val="26"/>
+          <w:szCs w:val="26"/>
+        </w:rPr>
+        <w:t xml:space="preserve"> khi muốn ch</w:t>
+      </w:r>
+      <w:r>
+        <w:rPr>
+          <w:rFonts w:ascii="Times New Roman" w:hAnsi="Times New Roman" w:cs="Times New Roman"/>
+          <w:sz w:val="26"/>
+          <w:szCs w:val="26"/>
+        </w:rPr>
+        <w:t>ĩnh sửa</w:t>
+      </w:r>
+      <w:r>
+        <w:rPr>
+          <w:rFonts w:ascii="Times New Roman" w:hAnsi="Times New Roman" w:cs="Times New Roman"/>
+          <w:sz w:val="26"/>
+          <w:szCs w:val="26"/>
+        </w:rPr>
+        <w:t xml:space="preserve"> đến việc thay đổi UserControl thì chỉ cần thay đổi ở một nơi không cần thay đổi ở nhiều nơi khác.</w:t>
+      </w:r>
+    </w:p>
+    <w:p>
+      <w:pPr>
+        <w:spacing w:line="360" w:lineRule="auto"/>
+        <w:rPr>
+          <w:rFonts w:ascii="Times New Roman" w:hAnsi="Times New Roman" w:cs="Times New Roman"/>
+          <w:sz w:val="26"/>
+          <w:szCs w:val="26"/>
+        </w:rPr>
+      </w:pPr>
+      <w:r>
+        <w:rPr>
+          <w:rFonts w:ascii="Times New Roman" w:hAnsi="Times New Roman" w:cs="Times New Roman"/>
+          <w:sz w:val="26"/>
+          <w:szCs w:val="26"/>
+        </w:rPr>
+        <w:t>Template Pattern giúp ta tạo nên một bộ khung của một chức năng nào đó và có thể cho lớp con định nghĩa lại một số hành vi trong bộ khung</w:t>
+      </w:r>
+      <w:r>
+        <w:rPr>
+          <w:rFonts w:ascii="Times New Roman" w:hAnsi="Times New Roman" w:cs="Times New Roman"/>
+          <w:sz w:val="26"/>
+          <w:szCs w:val="26"/>
+        </w:rPr>
+        <w:t xml:space="preserve"> nên chúng em áp dụng mô hình vào ứng dụng của chúng </w:t>
+      </w:r>
+      <w:r>
+        <w:rPr>
+          <w:rFonts w:ascii="Times New Roman" w:hAnsi="Times New Roman" w:cs="Times New Roman"/>
+          <w:sz w:val="26"/>
+          <w:szCs w:val="26"/>
+        </w:rPr>
+        <w:t>em</w:t>
+      </w:r>
+      <w:r>
+        <w:rPr>
+          <w:rFonts w:ascii="Times New Roman" w:hAnsi="Times New Roman" w:cs="Times New Roman"/>
+          <w:sz w:val="26"/>
+          <w:szCs w:val="26"/>
+        </w:rPr>
+        <w:t xml:space="preserve"> để có thể khi thay đổi các UserControl thì nó sẽ thực hiện các hành vi trong một bộ khung </w:t>
+      </w:r>
+      <w:r>
+        <w:rPr>
+          <w:rFonts w:ascii="Times New Roman" w:hAnsi="Times New Roman" w:cs="Times New Roman"/>
+          <w:sz w:val="26"/>
+          <w:szCs w:val="26"/>
+        </w:rPr>
+        <w:t xml:space="preserve">đã được định nghĩa trước đó </w:t>
+      </w:r>
+      <w:r>
+        <w:rPr>
+          <w:rFonts w:ascii="Times New Roman" w:hAnsi="Times New Roman" w:cs="Times New Roman"/>
+          <w:sz w:val="26"/>
+          <w:szCs w:val="26"/>
+        </w:rPr>
+        <w:t>và điều đó tránh đi việc lặp đi lặp lại code ở nhiều nơi</w:t>
+      </w:r>
+      <w:r>
+        <w:rPr>
+          <w:rFonts w:ascii="Times New Roman" w:hAnsi="Times New Roman" w:cs="Times New Roman"/>
+          <w:sz w:val="26"/>
+          <w:szCs w:val="26"/>
+        </w:rPr>
+        <w:t>, đồng thời nếu có hành vi nào trong bộ khung mà các</w:t>
+      </w:r>
+      <w:r>
+        <w:rPr>
+          <w:rFonts w:ascii="Times New Roman" w:hAnsi="Times New Roman" w:cs="Times New Roman"/>
+          <w:sz w:val="26"/>
+          <w:szCs w:val="26"/>
+        </w:rPr>
+        <w:t xml:space="preserve"> </w:t>
+      </w:r>
+      <w:r>
+        <w:rPr>
+          <w:rFonts w:ascii="Times New Roman" w:hAnsi="Times New Roman" w:cs="Times New Roman"/>
+          <w:sz w:val="26"/>
+          <w:szCs w:val="26"/>
+        </w:rPr>
+        <w:t xml:space="preserve">UserControl khác nhau thì ta </w:t>
+      </w:r>
+      <w:r>
+        <w:rPr>
+          <w:rFonts w:ascii="Times New Roman" w:hAnsi="Times New Roman" w:cs="Times New Roman"/>
+          <w:sz w:val="26"/>
+          <w:szCs w:val="26"/>
+        </w:rPr>
+        <w:t>vẫn có thể điều chỉnh lại</w:t>
+      </w:r>
+      <w:r>
+        <w:rPr>
+          <w:rFonts w:ascii="Times New Roman" w:hAnsi="Times New Roman" w:cs="Times New Roman"/>
+          <w:sz w:val="26"/>
+          <w:szCs w:val="26"/>
+        </w:rPr>
+        <w:t xml:space="preserve"> ở lớp UserControl đó</w:t>
+      </w:r>
+      <w:r>
+        <w:rPr>
+          <w:rFonts w:ascii="Times New Roman" w:hAnsi="Times New Roman" w:cs="Times New Roman"/>
+          <w:sz w:val="26"/>
+          <w:szCs w:val="26"/>
+        </w:rPr>
+        <w:t>, đồng thời nếu sau này ta muốn thay đổi bộ khung đó thì ta cũng sẽ chỉ cần chĩnh sửa ở một nơi mà không phải đi kiếm những chỗ sài mà chĩnh sửa.</w:t>
+      </w:r>
+    </w:p>
+    <w:p>
+      <w:pPr>
+        <w:spacing w:line="360" w:lineRule="auto"/>
+        <w:rPr>
+          <w:rFonts w:ascii="Times New Roman" w:hAnsi="Times New Roman" w:cs="Times New Roman"/>
+          <w:color w:val="FF0000"/>
+          <w:sz w:val="26"/>
+          <w:szCs w:val="26"/>
+        </w:rPr>
+      </w:pPr>
+      <w:r>
+        <w:rPr>
+          <w:rFonts w:ascii="Times New Roman" w:hAnsi="Times New Roman" w:cs="Times New Roman"/>
+          <w:color w:val="FF0000"/>
+          <w:sz w:val="26"/>
+          <w:szCs w:val="26"/>
+        </w:rPr>
+        <w:t>Factory Pattern</w:t>
+      </w:r>
+    </w:p>
+    <w:p>
+      <w:pPr>
+        <w:spacing w:line="360" w:lineRule="auto"/>
+        <w:rPr>
+          <w:rFonts w:ascii="Times New Roman" w:hAnsi="Times New Roman" w:cs="Times New Roman"/>
+          <w:color w:val="538135" w:themeColor="accent6" w:themeShade="BF"/>
+          <w:sz w:val="26"/>
+          <w:szCs w:val="26"/>
+        </w:rPr>
+      </w:pPr>
+      <w:r>
+        <w:rPr>
+          <w:rFonts w:ascii="Times New Roman" w:hAnsi="Times New Roman" w:cs="Times New Roman"/>
+          <w:color w:val="538135" w:themeColor="accent6" w:themeShade="BF"/>
+          <w:sz w:val="26"/>
+          <w:szCs w:val="26"/>
+        </w:rPr>
+        <w:t>Nơi sài</w:t>
+      </w:r>
+    </w:p>
+    <w:p>
+      <w:pPr>
+        <w:spacing w:line="360" w:lineRule="auto"/>
+        <w:rPr>
+          <w:rFonts w:ascii="Times New Roman" w:hAnsi="Times New Roman" w:cs="Times New Roman"/>
+          <w:color w:val="FF0000"/>
+          <w:sz w:val="26"/>
+          <w:szCs w:val="26"/>
+        </w:rPr>
+      </w:pPr>
+      <w:r>
+        <w:rPr>
+          <w:rFonts w:ascii="Times New Roman" w:hAnsi="Times New Roman" w:cs="Times New Roman"/>
+          <w:sz w:val="26"/>
+          <w:szCs w:val="26"/>
+        </w:rPr>
+        <w:t>Folder frontController (FormFactory)</w:t>
+      </w:r>
+    </w:p>
+    <w:p>
+      <w:pPr>
+        <w:spacing w:line="360" w:lineRule="auto"/>
+        <w:rPr>
+          <w:rFonts w:ascii="Times New Roman" w:hAnsi="Times New Roman" w:cs="Times New Roman"/>
+          <w:sz w:val="26"/>
+          <w:szCs w:val="26"/>
+        </w:rPr>
+      </w:pPr>
+      <w:r>
+        <w:rPr>
+          <w:rFonts w:ascii="Times New Roman" w:hAnsi="Times New Roman" w:cs="Times New Roman"/>
+          <w:sz w:val="26"/>
+          <w:szCs w:val="26"/>
+        </w:rPr>
+        <w:t>Để tạo ra các màn hình để chuyển</w:t>
+      </w:r>
+    </w:p>
+    <w:p>
+      <w:pPr>
+        <w:spacing w:line="360" w:lineRule="auto"/>
+        <w:rPr>
+          <w:rFonts w:ascii="Times New Roman" w:hAnsi="Times New Roman" w:cs="Times New Roman"/>
+          <w:color w:val="538135" w:themeColor="accent6" w:themeShade="BF"/>
+          <w:sz w:val="26"/>
+          <w:szCs w:val="26"/>
+        </w:rPr>
+      </w:pPr>
+      <w:r>
+        <w:rPr>
+          <w:rFonts w:ascii="Times New Roman" w:hAnsi="Times New Roman" w:cs="Times New Roman"/>
+          <w:color w:val="538135" w:themeColor="accent6" w:themeShade="BF"/>
+          <w:sz w:val="26"/>
+          <w:szCs w:val="26"/>
+        </w:rPr>
+        <w:t>Lý do sài</w:t>
+      </w:r>
+    </w:p>
+    <w:p>
+      <w:pPr>
+        <w:spacing w:line="360" w:lineRule="auto"/>
+        <w:rPr>
+          <w:rFonts w:ascii="Times New Roman" w:hAnsi="Times New Roman" w:cs="Times New Roman"/>
+          <w:sz w:val="26"/>
+          <w:szCs w:val="26"/>
+        </w:rPr>
+      </w:pPr>
+      <w:r>
+        <w:rPr>
+          <w:rFonts w:ascii="Times New Roman" w:hAnsi="Times New Roman" w:cs="Times New Roman"/>
+          <w:sz w:val="26"/>
+          <w:szCs w:val="26"/>
+        </w:rPr>
+        <w:lastRenderedPageBreak/>
+        <w:t xml:space="preserve">Factory Pattern là mô hình giúp ta tạo ra các đối tượng theo yêu cầu nên </w:t>
+      </w:r>
+      <w:r>
+        <w:rPr>
+          <w:rFonts w:ascii="Times New Roman" w:hAnsi="Times New Roman" w:cs="Times New Roman"/>
+          <w:sz w:val="26"/>
+          <w:szCs w:val="26"/>
+        </w:rPr>
+        <w:t xml:space="preserve">chúng em </w:t>
+      </w:r>
+      <w:r>
+        <w:rPr>
+          <w:rFonts w:ascii="Times New Roman" w:hAnsi="Times New Roman" w:cs="Times New Roman"/>
+          <w:sz w:val="26"/>
+          <w:szCs w:val="26"/>
+        </w:rPr>
+        <w:t xml:space="preserve">áp dụng mô hình này vào ứng dụng để có thể tạo ra cái đối tượng Form </w:t>
+      </w:r>
+      <w:r>
+        <w:rPr>
+          <w:rFonts w:ascii="Times New Roman" w:hAnsi="Times New Roman" w:cs="Times New Roman"/>
+          <w:sz w:val="26"/>
+          <w:szCs w:val="26"/>
+        </w:rPr>
+        <w:t xml:space="preserve">khác nhau </w:t>
+      </w:r>
+      <w:r>
+        <w:rPr>
+          <w:rFonts w:ascii="Times New Roman" w:hAnsi="Times New Roman" w:cs="Times New Roman"/>
+          <w:sz w:val="26"/>
+          <w:szCs w:val="26"/>
+        </w:rPr>
+        <w:t>phụ thuộc vào tên Form mà muốn</w:t>
+      </w:r>
+      <w:r>
+        <w:rPr>
+          <w:rFonts w:ascii="Times New Roman" w:hAnsi="Times New Roman" w:cs="Times New Roman"/>
+          <w:sz w:val="26"/>
+          <w:szCs w:val="26"/>
+        </w:rPr>
+        <w:t xml:space="preserve"> khởi</w:t>
+      </w:r>
+      <w:r>
+        <w:rPr>
+          <w:rFonts w:ascii="Times New Roman" w:hAnsi="Times New Roman" w:cs="Times New Roman"/>
+          <w:sz w:val="26"/>
+          <w:szCs w:val="26"/>
+        </w:rPr>
+        <w:t xml:space="preserve"> tạo</w:t>
+      </w:r>
+      <w:r>
+        <w:rPr>
+          <w:rFonts w:ascii="Times New Roman" w:hAnsi="Times New Roman" w:cs="Times New Roman"/>
+          <w:sz w:val="26"/>
+          <w:szCs w:val="26"/>
+        </w:rPr>
+        <w:t>,</w:t>
+      </w:r>
+      <w:r>
+        <w:rPr>
+          <w:rFonts w:ascii="Times New Roman" w:hAnsi="Times New Roman" w:cs="Times New Roman"/>
+          <w:sz w:val="26"/>
+          <w:szCs w:val="26"/>
+        </w:rPr>
+        <w:t xml:space="preserve"> đồng thời </w:t>
+      </w:r>
+      <w:r>
+        <w:rPr>
+          <w:rFonts w:ascii="Times New Roman" w:hAnsi="Times New Roman" w:cs="Times New Roman"/>
+          <w:sz w:val="26"/>
+          <w:szCs w:val="26"/>
+        </w:rPr>
+        <w:t>mẫu thiết</w:t>
+      </w:r>
+      <w:r>
+        <w:rPr>
+          <w:rFonts w:ascii="Times New Roman" w:hAnsi="Times New Roman" w:cs="Times New Roman"/>
+          <w:sz w:val="26"/>
+          <w:szCs w:val="26"/>
+        </w:rPr>
+        <w:t xml:space="preserve"> sẽ giúp ta có một cấu trúc code dễ nhìn, </w:t>
+      </w:r>
+      <w:r>
+        <w:rPr>
+          <w:rFonts w:ascii="Times New Roman" w:hAnsi="Times New Roman" w:cs="Times New Roman"/>
+          <w:sz w:val="26"/>
+          <w:szCs w:val="26"/>
+        </w:rPr>
+        <w:t xml:space="preserve">dễ </w:t>
+      </w:r>
+      <w:r>
+        <w:rPr>
+          <w:rFonts w:ascii="Times New Roman" w:hAnsi="Times New Roman" w:cs="Times New Roman"/>
+          <w:sz w:val="26"/>
+          <w:szCs w:val="26"/>
+        </w:rPr>
+        <w:t>quản lý hơn rất nhiều khi muốn tạo</w:t>
+      </w:r>
+      <w:r>
+        <w:rPr>
+          <w:rFonts w:ascii="Times New Roman" w:hAnsi="Times New Roman" w:cs="Times New Roman"/>
+          <w:sz w:val="26"/>
+          <w:szCs w:val="26"/>
+        </w:rPr>
+        <w:t xml:space="preserve"> ra một đối tượng</w:t>
+      </w:r>
+      <w:r>
+        <w:rPr>
+          <w:rFonts w:ascii="Times New Roman" w:hAnsi="Times New Roman" w:cs="Times New Roman"/>
+          <w:sz w:val="26"/>
+          <w:szCs w:val="26"/>
+        </w:rPr>
+        <w:t>.</w:t>
+      </w:r>
+    </w:p>
+    <w:p>
+      <w:pPr>
+        <w:spacing w:line="360" w:lineRule="auto"/>
+        <w:rPr>
+          <w:rFonts w:ascii="Times New Roman" w:hAnsi="Times New Roman" w:cs="Times New Roman"/>
+          <w:color w:val="FF0000"/>
+          <w:sz w:val="26"/>
+          <w:szCs w:val="26"/>
+        </w:rPr>
+      </w:pPr>
+      <w:r>
+        <w:rPr>
+          <w:rFonts w:ascii="Times New Roman" w:hAnsi="Times New Roman" w:cs="Times New Roman"/>
+          <w:color w:val="FF0000"/>
+          <w:sz w:val="26"/>
+          <w:szCs w:val="26"/>
+        </w:rPr>
         <w:t>Singleton Pattern:</w:t>
       </w:r>
     </w:p>
     <w:p>
       <w:pPr>
+        <w:spacing w:line="360" w:lineRule="auto"/>
+        <w:rPr>
+          <w:rFonts w:ascii="Times New Roman" w:hAnsi="Times New Roman" w:cs="Times New Roman"/>
+          <w:color w:val="538135" w:themeColor="accent6" w:themeShade="BF"/>
+          <w:sz w:val="26"/>
+          <w:szCs w:val="26"/>
+        </w:rPr>
+      </w:pPr>
+      <w:r>
+        <w:rPr>
+          <w:rFonts w:ascii="Times New Roman" w:hAnsi="Times New Roman" w:cs="Times New Roman"/>
+          <w:color w:val="538135" w:themeColor="accent6" w:themeShade="BF"/>
+          <w:sz w:val="26"/>
+          <w:szCs w:val="26"/>
+        </w:rPr>
+        <w:t>Nơi sài</w:t>
+      </w:r>
+    </w:p>
+    <w:p>
+      <w:pPr>
+        <w:spacing w:line="360" w:lineRule="auto"/>
         <w:rPr>
           <w:rFonts w:ascii="Times New Roman" w:hAnsi="Times New Roman" w:cs="Times New Roman"/>
           <w:sz w:val="26"/>
@@ -110,6 +1519,7 @@
     </w:p>
     <w:p>
       <w:pPr>
+        <w:spacing w:line="360" w:lineRule="auto"/>
         <w:rPr>
           <w:rFonts w:ascii="Times New Roman" w:hAnsi="Times New Roman" w:cs="Times New Roman"/>
           <w:sz w:val="26"/>
@@ -127,6 +1537,7 @@
     </w:p>
     <w:p>
       <w:pPr>
+        <w:spacing w:line="360" w:lineRule="auto"/>
         <w:rPr>
           <w:rFonts w:ascii="Times New Roman" w:hAnsi="Times New Roman" w:cs="Times New Roman"/>
           <w:sz w:val="26"/>
@@ -146,6 +1557,7 @@
     </w:p>
     <w:p>
       <w:pPr>
+        <w:spacing w:line="360" w:lineRule="auto"/>
         <w:rPr>
           <w:rFonts w:ascii="Times New Roman" w:hAnsi="Times New Roman" w:cs="Times New Roman"/>
           <w:sz w:val="26"/>
@@ -165,6 +1577,133 @@
     </w:p>
     <w:p>
       <w:pPr>
+        <w:spacing w:line="360" w:lineRule="auto"/>
+        <w:rPr>
+          <w:rFonts w:ascii="Times New Roman" w:hAnsi="Times New Roman" w:cs="Times New Roman"/>
+          <w:color w:val="538135" w:themeColor="accent6" w:themeShade="BF"/>
+          <w:sz w:val="26"/>
+          <w:szCs w:val="26"/>
+        </w:rPr>
+      </w:pPr>
+      <w:r>
+        <w:rPr>
+          <w:rFonts w:ascii="Times New Roman" w:hAnsi="Times New Roman" w:cs="Times New Roman"/>
+          <w:color w:val="538135" w:themeColor="accent6" w:themeShade="BF"/>
+          <w:sz w:val="26"/>
+          <w:szCs w:val="26"/>
+        </w:rPr>
+        <w:t>Lý do sài</w:t>
+      </w:r>
+    </w:p>
+    <w:p>
+      <w:pPr>
+        <w:spacing w:line="360" w:lineRule="auto"/>
+        <w:rPr>
+          <w:rFonts w:ascii="Times New Roman" w:hAnsi="Times New Roman" w:cs="Times New Roman"/>
+          <w:sz w:val="26"/>
+          <w:szCs w:val="26"/>
+        </w:rPr>
+      </w:pPr>
+      <w:r>
+        <w:rPr>
+          <w:rFonts w:ascii="Times New Roman" w:hAnsi="Times New Roman" w:cs="Times New Roman"/>
+          <w:sz w:val="26"/>
+          <w:szCs w:val="26"/>
+        </w:rPr>
+        <w:t xml:space="preserve">Singleton Pattern là một trong những mô hình được sử dụng phổ biến nhất, nó giúp cho việc </w:t>
+      </w:r>
+      <w:r>
+        <w:rPr>
+          <w:rFonts w:ascii="Times New Roman" w:hAnsi="Times New Roman" w:cs="Times New Roman"/>
+          <w:sz w:val="26"/>
+          <w:szCs w:val="26"/>
+        </w:rPr>
+        <w:t xml:space="preserve">tạo đối tượng </w:t>
+      </w:r>
+      <w:r>
+        <w:rPr>
+          <w:rFonts w:ascii="Times New Roman" w:hAnsi="Times New Roman" w:cs="Times New Roman"/>
+          <w:sz w:val="26"/>
+          <w:szCs w:val="26"/>
+        </w:rPr>
+        <w:t xml:space="preserve">diễn ra </w:t>
+      </w:r>
+      <w:r>
+        <w:rPr>
+          <w:rFonts w:ascii="Times New Roman" w:hAnsi="Times New Roman" w:cs="Times New Roman"/>
+          <w:sz w:val="26"/>
+          <w:szCs w:val="26"/>
+        </w:rPr>
+        <w:t xml:space="preserve">đúng một lần và lần sau không cần khởi tạo nữa nên chúng em áp dụng mô hình này vào ứng dụng để có thể giúp giữ các instance của những lớp chỉ cần khởi tạo một lần như những lớp Dao, Helper,… </w:t>
+      </w:r>
+      <w:r>
+        <w:rPr>
+          <w:rFonts w:ascii="Times New Roman" w:hAnsi="Times New Roman" w:cs="Times New Roman"/>
+          <w:sz w:val="26"/>
+          <w:szCs w:val="26"/>
+        </w:rPr>
+        <w:t>đ</w:t>
+      </w:r>
+      <w:r>
+        <w:rPr>
+          <w:rFonts w:ascii="Times New Roman" w:hAnsi="Times New Roman" w:cs="Times New Roman"/>
+          <w:sz w:val="26"/>
+          <w:szCs w:val="26"/>
+        </w:rPr>
+        <w:t xml:space="preserve">iều đó giúp cho việc </w:t>
+      </w:r>
+      <w:r>
+        <w:rPr>
+          <w:rFonts w:ascii="Times New Roman" w:hAnsi="Times New Roman" w:cs="Times New Roman"/>
+          <w:sz w:val="26"/>
+          <w:szCs w:val="26"/>
+        </w:rPr>
+        <w:t xml:space="preserve">gọi đến những lớp đó dễ dàng </w:t>
+      </w:r>
+      <w:r>
+        <w:rPr>
+          <w:rFonts w:ascii="Times New Roman" w:hAnsi="Times New Roman" w:cs="Times New Roman"/>
+          <w:sz w:val="26"/>
+          <w:szCs w:val="26"/>
+        </w:rPr>
+        <w:t xml:space="preserve">và điều quan trọng hơn là </w:t>
+      </w:r>
+      <w:r>
+        <w:rPr>
+          <w:rFonts w:ascii="Times New Roman" w:hAnsi="Times New Roman" w:cs="Times New Roman"/>
+          <w:sz w:val="26"/>
+          <w:szCs w:val="26"/>
+        </w:rPr>
+        <w:t xml:space="preserve">dữ liệu trong những lớp đó </w:t>
+      </w:r>
+      <w:r>
+        <w:rPr>
+          <w:rFonts w:ascii="Times New Roman" w:hAnsi="Times New Roman" w:cs="Times New Roman"/>
+          <w:sz w:val="26"/>
+          <w:szCs w:val="26"/>
+        </w:rPr>
+        <w:t xml:space="preserve">sẽ </w:t>
+      </w:r>
+      <w:r>
+        <w:rPr>
+          <w:rFonts w:ascii="Times New Roman" w:hAnsi="Times New Roman" w:cs="Times New Roman"/>
+          <w:sz w:val="26"/>
+          <w:szCs w:val="26"/>
+        </w:rPr>
+        <w:t>không bị thay đổi khi gọi lại</w:t>
+      </w:r>
+      <w:r>
+        <w:rPr>
+          <w:rFonts w:ascii="Times New Roman" w:hAnsi="Times New Roman" w:cs="Times New Roman"/>
+          <w:sz w:val="26"/>
+          <w:szCs w:val="26"/>
+        </w:rPr>
+        <w:t>.</w:t>
+      </w:r>
+    </w:p>
+    <w:p>
+      <w:pPr>
+        <w:spacing w:line="360" w:lineRule="auto"/>
         <w:rPr>
           <w:rFonts w:ascii="Times New Roman" w:hAnsi="Times New Roman" w:cs="Times New Roman"/>
           <w:color w:val="FF0000"/>
@@ -184,6 +1723,27 @@
     </w:p>
     <w:p>
       <w:pPr>
+        <w:spacing w:line="360" w:lineRule="auto"/>
+        <w:rPr>
+          <w:rFonts w:ascii="Times New Roman" w:hAnsi="Times New Roman" w:cs="Times New Roman"/>
+          <w:color w:val="538135" w:themeColor="accent6" w:themeShade="BF"/>
+          <w:sz w:val="26"/>
+          <w:szCs w:val="26"/>
+        </w:rPr>
+      </w:pPr>
+      <w:r>
+        <w:rPr>
+          <w:rFonts w:ascii="Times New Roman" w:hAnsi="Times New Roman" w:cs="Times New Roman"/>
+          <w:color w:val="538135" w:themeColor="accent6" w:themeShade="BF"/>
+          <w:sz w:val="26"/>
+          <w:szCs w:val="26"/>
+        </w:rPr>
+        <w:t>Nơi sài</w:t>
+      </w:r>
+    </w:p>
+    <w:p>
+      <w:pPr>
+        <w:spacing w:line="360" w:lineRule="auto"/>
         <w:rPr>
           <w:rFonts w:ascii="Times New Roman" w:hAnsi="Times New Roman" w:cs="Times New Roman"/>
           <w:sz w:val="26"/>
@@ -201,6 +1761,7 @@
     </w:p>
     <w:p>
       <w:pPr>
+        <w:spacing w:line="360" w:lineRule="auto"/>
         <w:rPr>
           <w:rFonts w:ascii="Times New Roman" w:hAnsi="Times New Roman" w:cs="Times New Roman"/>
           <w:sz w:val="26"/>
@@ -218,6 +1779,7 @@
     </w:p>
     <w:p>
       <w:pPr>
+        <w:spacing w:line="360" w:lineRule="auto"/>
         <w:rPr>
           <w:rFonts w:ascii="Times New Roman" w:hAnsi="Times New Roman" w:cs="Times New Roman"/>
           <w:sz w:val="26"/>
@@ -235,119 +1797,85 @@
     </w:p>
     <w:p>
       <w:pPr>
-        <w:rPr>
-          <w:rFonts w:ascii="Times New Roman" w:hAnsi="Times New Roman" w:cs="Times New Roman"/>
-          <w:color w:val="FF0000"/>
-          <w:sz w:val="26"/>
-          <w:szCs w:val="26"/>
-        </w:rPr>
-      </w:pPr>
-      <w:r>
-        <w:rPr>
-          <w:rFonts w:ascii="Times New Roman" w:hAnsi="Times New Roman" w:cs="Times New Roman"/>
-          <w:color w:val="FF0000"/>
-          <w:sz w:val="26"/>
-          <w:szCs w:val="26"/>
-        </w:rPr>
-        <w:t>Template method, strategy pattern</w:t>
-      </w:r>
-    </w:p>
-    <w:p>
-      <w:pPr>
-        <w:rPr>
-          <w:rFonts w:ascii="Times New Roman" w:hAnsi="Times New Roman" w:cs="Times New Roman"/>
-          <w:sz w:val="26"/>
-          <w:szCs w:val="26"/>
-        </w:rPr>
-      </w:pPr>
-      <w:r>
-        <w:rPr>
-          <w:rFonts w:ascii="Times New Roman" w:hAnsi="Times New Roman" w:cs="Times New Roman"/>
-          <w:sz w:val="26"/>
-          <w:szCs w:val="26"/>
-        </w:rPr>
-        <w:t xml:space="preserve">FormHome: đổi màn hình(đổi chiến lược) khi chạy  và template method làm lại hoạt động </w:t>
-      </w:r>
-      <w:r>
-        <w:rPr>
-          <w:rFonts w:ascii="Times New Roman" w:hAnsi="Times New Roman" w:cs="Times New Roman"/>
-          <w:sz w:val="26"/>
-          <w:szCs w:val="26"/>
-        </w:rPr>
-        <w:t>(các child là các control)</w:t>
-      </w:r>
-    </w:p>
-    <w:p>
-      <w:pPr>
-        <w:rPr>
-          <w:rFonts w:ascii="Times New Roman" w:hAnsi="Times New Roman" w:cs="Times New Roman"/>
-          <w:color w:val="FF0000"/>
-          <w:sz w:val="26"/>
-          <w:szCs w:val="26"/>
-        </w:rPr>
-      </w:pPr>
-      <w:r>
-        <w:rPr>
-          <w:rFonts w:ascii="Times New Roman" w:hAnsi="Times New Roman" w:cs="Times New Roman"/>
-          <w:color w:val="FF0000"/>
-          <w:sz w:val="26"/>
-          <w:szCs w:val="26"/>
-        </w:rPr>
-        <w:t>Front Controller Pattern</w:t>
-      </w:r>
-    </w:p>
-    <w:p>
-      <w:pPr>
-        <w:rPr>
-          <w:rFonts w:ascii="Times New Roman" w:hAnsi="Times New Roman" w:cs="Times New Roman"/>
-          <w:sz w:val="26"/>
-          <w:szCs w:val="26"/>
-        </w:rPr>
-      </w:pPr>
-      <w:r>
-        <w:rPr>
-          <w:rFonts w:ascii="Times New Roman" w:hAnsi="Times New Roman" w:cs="Times New Roman"/>
-          <w:sz w:val="26"/>
-          <w:szCs w:val="26"/>
-        </w:rPr>
-        <w:t>Điều phối chuyển giữa các màn hình</w:t>
-      </w:r>
-    </w:p>
-    <w:p>
-      <w:pPr>
-        <w:rPr>
-          <w:rFonts w:ascii="Times New Roman" w:hAnsi="Times New Roman" w:cs="Times New Roman"/>
-          <w:color w:val="FF0000"/>
-          <w:sz w:val="26"/>
-          <w:szCs w:val="26"/>
-        </w:rPr>
-      </w:pPr>
-      <w:r>
-        <w:rPr>
-          <w:rFonts w:ascii="Times New Roman" w:hAnsi="Times New Roman" w:cs="Times New Roman"/>
-          <w:color w:val="FF0000"/>
-          <w:sz w:val="26"/>
-          <w:szCs w:val="26"/>
-        </w:rPr>
-        <w:t>Factory Pattern</w:t>
-      </w:r>
-    </w:p>
-    <w:p>
-      <w:pPr>
-        <w:rPr>
-          <w:rFonts w:ascii="Times New Roman" w:hAnsi="Times New Roman" w:cs="Times New Roman"/>
-          <w:sz w:val="26"/>
-          <w:szCs w:val="26"/>
-        </w:rPr>
-      </w:pPr>
-      <w:r>
-        <w:rPr>
-          <w:rFonts w:ascii="Times New Roman" w:hAnsi="Times New Roman" w:cs="Times New Roman"/>
-          <w:sz w:val="26"/>
-          <w:szCs w:val="26"/>
-        </w:rPr>
-        <w:t>Để tạo ra các màn hình để chuyển</w:t>
-      </w:r>
+        <w:spacing w:line="360" w:lineRule="auto"/>
+        <w:rPr>
+          <w:rFonts w:ascii="Times New Roman" w:hAnsi="Times New Roman" w:cs="Times New Roman"/>
+          <w:color w:val="538135" w:themeColor="accent6" w:themeShade="BF"/>
+          <w:sz w:val="26"/>
+          <w:szCs w:val="26"/>
+        </w:rPr>
+      </w:pPr>
+      <w:r>
+        <w:rPr>
+          <w:rFonts w:ascii="Times New Roman" w:hAnsi="Times New Roman" w:cs="Times New Roman"/>
+          <w:color w:val="538135" w:themeColor="accent6" w:themeShade="BF"/>
+          <w:sz w:val="26"/>
+          <w:szCs w:val="26"/>
+        </w:rPr>
+        <w:t>Lý do sài</w:t>
+      </w:r>
+    </w:p>
+    <w:p>
+      <w:pPr>
+        <w:spacing w:line="360" w:lineRule="auto"/>
+        <w:rPr>
+          <w:rFonts w:ascii="Times New Roman" w:hAnsi="Times New Roman" w:cs="Times New Roman"/>
+          <w:sz w:val="26"/>
+          <w:szCs w:val="26"/>
+        </w:rPr>
+      </w:pPr>
+      <w:r>
+        <w:rPr>
+          <w:rFonts w:ascii="Times New Roman" w:hAnsi="Times New Roman" w:cs="Times New Roman"/>
+          <w:sz w:val="26"/>
+          <w:szCs w:val="26"/>
+        </w:rPr>
+        <w:lastRenderedPageBreak/>
+        <w:t xml:space="preserve">Abstract </w:t>
+      </w:r>
+      <w:r>
+        <w:rPr>
+          <w:rFonts w:ascii="Times New Roman" w:hAnsi="Times New Roman" w:cs="Times New Roman"/>
+          <w:sz w:val="26"/>
+          <w:szCs w:val="26"/>
+        </w:rPr>
+        <w:t xml:space="preserve">Factory Pattern là mẫu thiết kế giúp quản lý việc trả về các đối tượng theo yêu cầu nên chúng em áp dụng mẫu thiết kế này vào ứng dụng để có thể tạo ra một nơi thực hiện một việc duy nhất là quản lý và tạo, trả về các đối tượng kết nối database, command, param,… Hiện tại ứng dụng của chúng em chỉ kết nối với một loại cơ sở dữ liệu chính là SQL nhưng nếu sau này chúng em có tạo một loại cơ sở dữ liệu khác để kết nối thì chúng em vẫn có thể gọi các method trả về đối tượng trước đó đã sử dụng bằng cách thêm một lớp con thừa kế lớp cơ sở dữ liệu của lớp cha mà đã định nghĩa các hàm khởi tạo và điều chỉnh </w:t>
+      </w:r>
+      <w:r>
+        <w:rPr>
+          <w:rFonts w:ascii="Times New Roman" w:hAnsi="Times New Roman" w:cs="Times New Roman"/>
+          <w:sz w:val="26"/>
+          <w:szCs w:val="26"/>
+        </w:rPr>
+        <w:t xml:space="preserve">các </w:t>
+      </w:r>
+      <w:r>
+        <w:rPr>
+          <w:rFonts w:ascii="Times New Roman" w:hAnsi="Times New Roman" w:cs="Times New Roman"/>
+          <w:sz w:val="26"/>
+          <w:szCs w:val="26"/>
+        </w:rPr>
+        <w:t>đối tượng mà sẽ tạo ra tùy thuộc vào cơ sở dữ liệu đó mà không ảnh hưởng đến lớp cơ sở dữ liệu cũ và chương trình đã được thực hiện trước đó.</w:t>
+      </w:r>
+      <w:r>
+        <w:rPr>
+          <w:rFonts w:ascii="Times New Roman" w:hAnsi="Times New Roman" w:cs="Times New Roman"/>
+          <w:sz w:val="26"/>
+          <w:szCs w:val="26"/>
+        </w:rPr>
+        <w:t xml:space="preserve"> Và cũng từ đó ta cũng giảm đi việc if else quá nhiều để tạo các đối tượng ở cơ sở dữ liệu mà ta muốn.</w:t>
+      </w:r>
+    </w:p>
+    <w:p>
+      <w:pPr>
+        <w:spacing w:line="360" w:lineRule="auto"/>
+        <w:rPr>
+          <w:rFonts w:ascii="Times New Roman" w:hAnsi="Times New Roman" w:cs="Times New Roman"/>
+          <w:color w:val="538135" w:themeColor="accent6" w:themeShade="BF"/>
+          <w:sz w:val="26"/>
+          <w:szCs w:val="26"/>
+        </w:rPr>
+      </w:pPr>
     </w:p>
     <w:sectPr>
       <w:pgSz w:w="12240" w:h="15840"/>

</xml_diff>

<commit_message>
add pattern mediator pattern
</commit_message>
<xml_diff>
--- a/Final.docx
+++ b/Final.docx
@@ -1564,19 +1564,37 @@
         <w:spacing w:line="360" w:lineRule="auto"/>
         <w:rPr>
           <w:rFonts w:ascii="Times New Roman" w:hAnsi="Times New Roman" w:cs="Times New Roman"/>
-          <w:color w:val="538135" w:themeColor="accent6" w:themeShade="BF"/>
-          <w:sz w:val="26"/>
-          <w:szCs w:val="26"/>
-        </w:rPr>
-      </w:pPr>
-      <w:r>
-        <w:rPr>
-          <w:rFonts w:ascii="Times New Roman" w:hAnsi="Times New Roman" w:cs="Times New Roman"/>
-          <w:color w:val="538135" w:themeColor="accent6" w:themeShade="BF"/>
+          <w:sz w:val="26"/>
+          <w:szCs w:val="26"/>
+        </w:rPr>
+      </w:pPr>
+      <w:r>
+        <w:rPr>
+          <w:rFonts w:ascii="Times New Roman" w:hAnsi="Times New Roman" w:cs="Times New Roman"/>
           <w:sz w:val="26"/>
           <w:szCs w:val="26"/>
         </w:rPr>
         <w:lastRenderedPageBreak/>
+        <w:t>CenterMeidatorImpl</w:t>
+      </w:r>
+    </w:p>
+    <w:p>
+      <w:pPr>
+        <w:spacing w:line="360" w:lineRule="auto"/>
+        <w:rPr>
+          <w:rFonts w:ascii="Times New Roman" w:hAnsi="Times New Roman" w:cs="Times New Roman"/>
+          <w:color w:val="538135" w:themeColor="accent6" w:themeShade="BF"/>
+          <w:sz w:val="26"/>
+          <w:szCs w:val="26"/>
+        </w:rPr>
+      </w:pPr>
+      <w:r>
+        <w:rPr>
+          <w:rFonts w:ascii="Times New Roman" w:hAnsi="Times New Roman" w:cs="Times New Roman"/>
+          <w:color w:val="538135" w:themeColor="accent6" w:themeShade="BF"/>
+          <w:sz w:val="26"/>
+          <w:szCs w:val="26"/>
+        </w:rPr>
         <w:t xml:space="preserve">Lý do </w:t>
       </w:r>
       <w:r>
@@ -2178,6 +2196,7 @@
           <w:sz w:val="26"/>
           <w:szCs w:val="26"/>
         </w:rPr>
+        <w:lastRenderedPageBreak/>
         <w:t>Nơi sử dụng</w:t>
       </w:r>
     </w:p>
@@ -2196,7 +2215,6 @@
           <w:sz w:val="26"/>
           <w:szCs w:val="26"/>
         </w:rPr>
-        <w:lastRenderedPageBreak/>
         <w:t>Folder ui/Command</w:t>
       </w:r>
     </w:p>

</xml_diff>